<commit_message>
Proof of High School or GED Template
</commit_message>
<xml_diff>
--- a/CampusNexus Student/Proof of High School or GED Completion Form README.docx
+++ b/CampusNexus Student/Proof of High School or GED Completion Form README.docx
@@ -14,9 +14,7 @@
         </w:rPr>
       </w:pPr>
       <w:bookmarkStart w:id="0" w:name="_Hlk536113430"/>
-      <w:bookmarkStart w:id="1" w:name="_GoBack"/>
       <w:bookmarkEnd w:id="0"/>
-      <w:bookmarkEnd w:id="1"/>
     </w:p>
     <w:p>
       <w:pPr>
@@ -94,8 +92,8 @@
           <w:rFonts w:ascii="Open Sans Light" w:hAnsi="Open Sans Light" w:cs="Open Sans Light"/>
         </w:rPr>
       </w:pPr>
-      <w:bookmarkStart w:id="2" w:name="_Toc103054015"/>
-      <w:bookmarkStart w:id="3" w:name="_Toc131414720"/>
+      <w:bookmarkStart w:id="1" w:name="_Toc103054015"/>
+      <w:bookmarkStart w:id="2" w:name="_Toc131414720"/>
       <w:r>
         <w:rPr>
           <w:rFonts w:ascii="Open Sans Light" w:hAnsi="Open Sans Light" w:cs="Open Sans Light"/>
@@ -307,16 +305,16 @@
           <w:rFonts w:ascii="Open Sans Light" w:hAnsi="Open Sans Light" w:cs="Open Sans Light"/>
         </w:rPr>
       </w:pPr>
-      <w:bookmarkStart w:id="4" w:name="_Toc288045599"/>
-      <w:bookmarkStart w:id="5" w:name="_Toc510023246"/>
+      <w:bookmarkStart w:id="3" w:name="_Toc288045599"/>
+      <w:bookmarkStart w:id="4" w:name="_Toc510023246"/>
       <w:r>
         <w:rPr>
           <w:rFonts w:ascii="Open Sans Light" w:hAnsi="Open Sans Light" w:cs="Open Sans Light"/>
         </w:rPr>
         <w:t>Prerequisites</w:t>
       </w:r>
+      <w:bookmarkEnd w:id="3"/>
       <w:bookmarkEnd w:id="4"/>
-      <w:bookmarkEnd w:id="5"/>
     </w:p>
     <w:p>
       <w:r>
@@ -613,9 +611,9 @@
           <w:rFonts w:ascii="Open Sans Light" w:hAnsi="Open Sans Light" w:cs="Open Sans Light"/>
         </w:rPr>
       </w:pPr>
-      <w:bookmarkStart w:id="6" w:name="_Toc505579239"/>
-      <w:bookmarkStart w:id="7" w:name="_Toc508010279"/>
-      <w:bookmarkStart w:id="8" w:name="_Toc510023247"/>
+      <w:bookmarkStart w:id="5" w:name="_Toc505579239"/>
+      <w:bookmarkStart w:id="6" w:name="_Toc508010279"/>
+      <w:bookmarkStart w:id="7" w:name="_Toc510023247"/>
       <w:r>
         <w:rPr>
           <w:rFonts w:ascii="Open Sans Light" w:hAnsi="Open Sans Light" w:cs="Open Sans Light"/>
@@ -629,12 +627,12 @@
         </w:rPr>
         <w:t xml:space="preserve"> 1: </w:t>
       </w:r>
-      <w:bookmarkStart w:id="9" w:name="_Toc505579261"/>
-      <w:bookmarkStart w:id="10" w:name="_Toc508010295"/>
-      <w:bookmarkStart w:id="11" w:name="_Toc510023249"/>
+      <w:bookmarkStart w:id="8" w:name="_Toc505579261"/>
+      <w:bookmarkStart w:id="9" w:name="_Toc508010295"/>
+      <w:bookmarkStart w:id="10" w:name="_Toc510023249"/>
+      <w:bookmarkEnd w:id="5"/>
       <w:bookmarkEnd w:id="6"/>
       <w:bookmarkEnd w:id="7"/>
-      <w:bookmarkEnd w:id="8"/>
       <w:r>
         <w:rPr>
           <w:rFonts w:ascii="Open Sans Light" w:hAnsi="Open Sans Light" w:cs="Open Sans Light"/>
@@ -1053,7 +1051,7 @@
         <w:t xml:space="preserve"> </w:t>
       </w:r>
     </w:p>
-    <w:bookmarkStart w:id="12" w:name="_Hlk517264602"/>
+    <w:bookmarkStart w:id="11" w:name="_Hlk517264602"/>
     <w:p>
       <w:pPr>
         <w:pStyle w:val="ListParagraph"/>
@@ -1097,7 +1095,7 @@
         <w:t xml:space="preserve"> </w:t>
       </w:r>
     </w:p>
-    <w:bookmarkEnd w:id="12"/>
+    <w:bookmarkEnd w:id="11"/>
     <w:p>
       <w:pPr>
         <w:pStyle w:val="ListParagraph"/>
@@ -1340,7 +1338,7 @@
           <w:szCs w:val="20"/>
         </w:rPr>
       </w:pPr>
-      <w:bookmarkStart w:id="13" w:name="_Hlk2084645"/>
+      <w:bookmarkStart w:id="12" w:name="_Hlk2084645"/>
       <w:r>
         <w:rPr>
           <w:rStyle w:val="ng-binding"/>
@@ -1352,7 +1350,7 @@
         <w:t>Custom – Confirmation</w:t>
       </w:r>
     </w:p>
-    <w:bookmarkEnd w:id="13"/>
+    <w:bookmarkEnd w:id="12"/>
     <w:p>
       <w:pPr>
         <w:ind w:left="720"/>
@@ -2541,9 +2539,9 @@
         <w:t>Sequence List</w:t>
       </w:r>
     </w:p>
+    <w:bookmarkEnd w:id="8"/>
     <w:bookmarkEnd w:id="9"/>
     <w:bookmarkEnd w:id="10"/>
-    <w:bookmarkEnd w:id="11"/>
     <w:p>
       <w:pPr>
         <w:pStyle w:val="Step"/>
@@ -2874,7 +2872,7 @@
           <w:rFonts w:ascii="Open Sans Light" w:hAnsi="Open Sans Light" w:cs="Open Sans Light"/>
         </w:rPr>
       </w:pPr>
-      <w:bookmarkStart w:id="14" w:name="_Toc510023250"/>
+      <w:bookmarkStart w:id="13" w:name="_Toc510023250"/>
       <w:r>
         <w:rPr>
           <w:rFonts w:ascii="Open Sans Light" w:hAnsi="Open Sans Light" w:cs="Open Sans Light"/>
@@ -2927,8 +2925,22 @@
         <w:t>“</w:t>
       </w:r>
       <w:r>
-        <w:t>Transcript Request Form Sequence</w:t>
-      </w:r>
+        <w:rPr>
+          <w:b/>
+        </w:rPr>
+        <w:t>Campus University - Proof of High School or GED Completion</w:t>
+      </w:r>
+      <w:r>
+        <w:t xml:space="preserve"> </w:t>
+      </w:r>
+      <w:bookmarkStart w:id="14" w:name="_GoBack"/>
+      <w:r>
+        <w:rPr>
+          <w:b/>
+        </w:rPr>
+        <w:t>Sequence</w:t>
+      </w:r>
+      <w:bookmarkEnd w:id="14"/>
       <w:r>
         <w:t>”</w:t>
       </w:r>
@@ -2967,9 +2979,9 @@
         <w:t>.</w:t>
       </w:r>
     </w:p>
+    <w:bookmarkEnd w:id="1"/>
     <w:bookmarkEnd w:id="2"/>
-    <w:bookmarkEnd w:id="3"/>
-    <w:bookmarkEnd w:id="14"/>
+    <w:bookmarkEnd w:id="13"/>
     <w:p/>
     <w:sectPr>
       <w:headerReference w:type="even" r:id="rId12"/>

</xml_diff>